<commit_message>
Revision de documentos de pruebas
</commit_message>
<xml_diff>
--- a/Desarrollo/SGE/Análisis y Diseño/SGE-AS.docx
+++ b/Desarrollo/SGE/Análisis y Diseño/SGE-AS.docx
@@ -351,8 +351,10 @@
                 <w:rFonts w:eastAsia="Times New Roman" w:cs="Times New Roman"/>
                 <w:lang w:val="es-PE"/>
               </w:rPr>
-              <w:t>14/09/2018</w:t>
-            </w:r>
+              <w:t>02/11/2019</w:t>
+            </w:r>
+            <w:bookmarkStart w:id="0" w:name="_GoBack"/>
+            <w:bookmarkEnd w:id="0"/>
           </w:p>
         </w:tc>
         <w:tc>
@@ -582,8 +584,6 @@
           <w:sz w:val="28"/>
         </w:rPr>
       </w:pPr>
-      <w:bookmarkStart w:id="0" w:name="_GoBack"/>
-      <w:bookmarkEnd w:id="0"/>
     </w:p>
     <w:p>
       <w:pPr>
@@ -829,7 +829,7 @@
       <w:pPr>
         <w:suppressAutoHyphens w:val="0"/>
         <w:rPr>
-          <w:rFonts w:ascii="Eras Md BT" w:hAnsi="Eras Md BT" w:hint="eastAsia"/>
+          <w:rFonts w:ascii="Eras Md BT" w:hAnsi="Eras Md BT"/>
           <w:b/>
           <w:sz w:val="28"/>
         </w:rPr>
@@ -929,9 +929,11 @@
             <w:pPr>
               <w:pStyle w:val="TableContents"/>
             </w:pPr>
+            <w:proofErr w:type="spellStart"/>
             <w:r>
               <w:t>HuayroTech</w:t>
             </w:r>
+            <w:proofErr w:type="spellEnd"/>
           </w:p>
         </w:tc>
       </w:tr>
@@ -1136,9 +1138,11 @@
             <w:r>
               <w:fldChar w:fldCharType="end"/>
             </w:r>
+            <w:proofErr w:type="spellStart"/>
             <w:r>
               <w:t>HuayroTech</w:t>
             </w:r>
+            <w:proofErr w:type="spellEnd"/>
           </w:p>
         </w:tc>
       </w:tr>
@@ -1757,8 +1761,21 @@
               <w:jc w:val="center"/>
             </w:pPr>
             <w:r>
-              <w:t>Flores Gutierrez, Nahum</w:t>
-            </w:r>
+              <w:t xml:space="preserve">Flores </w:t>
+            </w:r>
+            <w:proofErr w:type="spellStart"/>
+            <w:r>
+              <w:t>Gutierrez</w:t>
+            </w:r>
+            <w:proofErr w:type="spellEnd"/>
+            <w:r>
+              <w:t xml:space="preserve">, </w:t>
+            </w:r>
+            <w:proofErr w:type="spellStart"/>
+            <w:r>
+              <w:t>Nahum</w:t>
+            </w:r>
+            <w:proofErr w:type="spellEnd"/>
           </w:p>
         </w:tc>
         <w:tc>
@@ -1970,8 +1987,13 @@
               <w:pStyle w:val="TableContents"/>
               <w:jc w:val="center"/>
             </w:pPr>
-            <w:r>
-              <w:t>Urtecho Quezada, Brandon</w:t>
+            <w:proofErr w:type="spellStart"/>
+            <w:r>
+              <w:t>Urtecho</w:t>
+            </w:r>
+            <w:proofErr w:type="spellEnd"/>
+            <w:r>
+              <w:t xml:space="preserve"> Quezada, Brandon</w:t>
             </w:r>
           </w:p>
         </w:tc>
@@ -2110,8 +2132,21 @@
               <w:pStyle w:val="TableContents"/>
             </w:pPr>
             <w:r>
-              <w:t>Flores Gutierrez, Nahum</w:t>
-            </w:r>
+              <w:t xml:space="preserve">Flores </w:t>
+            </w:r>
+            <w:proofErr w:type="spellStart"/>
+            <w:r>
+              <w:t>Gutierrez</w:t>
+            </w:r>
+            <w:proofErr w:type="spellEnd"/>
+            <w:r>
+              <w:t xml:space="preserve">, </w:t>
+            </w:r>
+            <w:proofErr w:type="spellStart"/>
+            <w:r>
+              <w:t>Nahum</w:t>
+            </w:r>
+            <w:proofErr w:type="spellEnd"/>
           </w:p>
         </w:tc>
       </w:tr>
@@ -2704,7 +2739,15 @@
         <w:t xml:space="preserve">Se plantea </w:t>
       </w:r>
       <w:r>
-        <w:t>una arquitectura de microservicios para garantizar la escalabilidad de la plataforma</w:t>
+        <w:t xml:space="preserve">una arquitectura de </w:t>
+      </w:r>
+      <w:proofErr w:type="spellStart"/>
+      <w:r>
+        <w:t>microservicios</w:t>
+      </w:r>
+      <w:proofErr w:type="spellEnd"/>
+      <w:r>
+        <w:t xml:space="preserve"> para garantizar la escalabilidad de la plataforma</w:t>
       </w:r>
     </w:p>
     <w:p>
@@ -2953,6 +2996,7 @@
         </w:rPr>
         <w:t xml:space="preserve">Diagrama de arquitectura de </w:t>
       </w:r>
+      <w:proofErr w:type="spellStart"/>
       <w:r>
         <w:rPr>
           <w:rFonts w:eastAsia="Courier" w:cs="Courier"/>
@@ -2962,6 +3006,7 @@
         </w:rPr>
         <w:t>microservicios</w:t>
       </w:r>
+      <w:proofErr w:type="spellEnd"/>
     </w:p>
     <w:p>
       <w:pPr>
@@ -2981,7 +3026,23 @@
         <w:pStyle w:val="Textbody"/>
       </w:pPr>
       <w:r>
-        <w:t>Basándonos en el modelo, vamos a definir un modelo de implementación para cada uno de los componentes descritos. Para ello haremos uso del stack tecnológico de Spring Cloud y Netflix OSS:</w:t>
+        <w:t xml:space="preserve">Basándonos en el modelo, vamos a definir un modelo de implementación para cada uno de los componentes descritos. Para ello haremos uso del </w:t>
+      </w:r>
+      <w:proofErr w:type="spellStart"/>
+      <w:r>
+        <w:t>stack</w:t>
+      </w:r>
+      <w:proofErr w:type="spellEnd"/>
+      <w:r>
+        <w:t xml:space="preserve"> tecnológico de Spring Cloud y </w:t>
+      </w:r>
+      <w:proofErr w:type="spellStart"/>
+      <w:r>
+        <w:t>Netflix</w:t>
+      </w:r>
+      <w:proofErr w:type="spellEnd"/>
+      <w:r>
+        <w:t xml:space="preserve"> OSS:</w:t>
       </w:r>
     </w:p>
     <w:p>
@@ -2992,8 +3053,29 @@
           <w:numId w:val="7"/>
         </w:numPr>
       </w:pPr>
-      <w:r>
-        <w:t>Microservicios propiamente dichos: Serán aplicaciones Spring Boot con controladores Spring MVC. Utilizaremos Swagger para documentar y definir nuestro API.</w:t>
+      <w:proofErr w:type="spellStart"/>
+      <w:r>
+        <w:t>Microservicios</w:t>
+      </w:r>
+      <w:proofErr w:type="spellEnd"/>
+      <w:r>
+        <w:t xml:space="preserve"> propiamente dichos: Serán aplicaciones Spring </w:t>
+      </w:r>
+      <w:proofErr w:type="spellStart"/>
+      <w:r>
+        <w:t>Boot</w:t>
+      </w:r>
+      <w:proofErr w:type="spellEnd"/>
+      <w:r>
+        <w:t xml:space="preserve"> con controladores Spring MVC. Utilizaremos </w:t>
+      </w:r>
+      <w:proofErr w:type="spellStart"/>
+      <w:r>
+        <w:t>Swagger</w:t>
+      </w:r>
+      <w:proofErr w:type="spellEnd"/>
+      <w:r>
+        <w:t xml:space="preserve"> para documentar y definir nuestro API.</w:t>
       </w:r>
     </w:p>
     <w:p>
@@ -3004,8 +3086,37 @@
           <w:numId w:val="7"/>
         </w:numPr>
       </w:pPr>
-      <w:r>
-        <w:t>Config Server: microservicio basado en Spring Cloud Config. Utilizaremos Git como repositorio de configuración.</w:t>
+      <w:proofErr w:type="spellStart"/>
+      <w:r>
+        <w:t>Config</w:t>
+      </w:r>
+      <w:proofErr w:type="spellEnd"/>
+      <w:r>
+        <w:t xml:space="preserve"> Server: </w:t>
+      </w:r>
+      <w:proofErr w:type="spellStart"/>
+      <w:r>
+        <w:t>microservicio</w:t>
+      </w:r>
+      <w:proofErr w:type="spellEnd"/>
+      <w:r>
+        <w:t xml:space="preserve"> basado en Spring Cloud </w:t>
+      </w:r>
+      <w:proofErr w:type="spellStart"/>
+      <w:r>
+        <w:t>Config</w:t>
+      </w:r>
+      <w:proofErr w:type="spellEnd"/>
+      <w:r>
+        <w:t xml:space="preserve">. Utilizaremos </w:t>
+      </w:r>
+      <w:proofErr w:type="spellStart"/>
+      <w:r>
+        <w:t>Git</w:t>
+      </w:r>
+      <w:proofErr w:type="spellEnd"/>
+      <w:r>
+        <w:t xml:space="preserve"> como repositorio de configuración.</w:t>
       </w:r>
     </w:p>
     <w:p>
@@ -3016,8 +3127,37 @@
           <w:numId w:val="7"/>
         </w:numPr>
       </w:pPr>
-      <w:r>
-        <w:t>Registry / Discovery Service: microservicio basado en Eureka de Netflix OSS.</w:t>
+      <w:proofErr w:type="spellStart"/>
+      <w:r>
+        <w:t>Registry</w:t>
+      </w:r>
+      <w:proofErr w:type="spellEnd"/>
+      <w:r>
+        <w:t xml:space="preserve"> / Discovery </w:t>
+      </w:r>
+      <w:proofErr w:type="spellStart"/>
+      <w:r>
+        <w:t>Service</w:t>
+      </w:r>
+      <w:proofErr w:type="spellEnd"/>
+      <w:r>
+        <w:t xml:space="preserve">: </w:t>
+      </w:r>
+      <w:proofErr w:type="spellStart"/>
+      <w:r>
+        <w:t>microservicio</w:t>
+      </w:r>
+      <w:proofErr w:type="spellEnd"/>
+      <w:r>
+        <w:t xml:space="preserve"> basado en Eureka de </w:t>
+      </w:r>
+      <w:proofErr w:type="spellStart"/>
+      <w:r>
+        <w:t>Netflix</w:t>
+      </w:r>
+      <w:proofErr w:type="spellEnd"/>
+      <w:r>
+        <w:t xml:space="preserve"> OSS.</w:t>
       </w:r>
     </w:p>
     <w:p>
@@ -3029,7 +3169,39 @@
         </w:numPr>
       </w:pPr>
       <w:r>
-        <w:t>Load Balancer: utilizaremos Ribbon de Netflix OSS que ya viene integrado en REST-template de Spring.</w:t>
+        <w:t xml:space="preserve">Load </w:t>
+      </w:r>
+      <w:proofErr w:type="spellStart"/>
+      <w:r>
+        <w:t>Balancer</w:t>
+      </w:r>
+      <w:proofErr w:type="spellEnd"/>
+      <w:r>
+        <w:t xml:space="preserve">: utilizaremos </w:t>
+      </w:r>
+      <w:proofErr w:type="spellStart"/>
+      <w:r>
+        <w:t>Ribbon</w:t>
+      </w:r>
+      <w:proofErr w:type="spellEnd"/>
+      <w:r>
+        <w:t xml:space="preserve"> de </w:t>
+      </w:r>
+      <w:proofErr w:type="spellStart"/>
+      <w:r>
+        <w:t>Netflix</w:t>
+      </w:r>
+      <w:proofErr w:type="spellEnd"/>
+      <w:r>
+        <w:t xml:space="preserve"> OSS que ya viene integrado en REST-</w:t>
+      </w:r>
+      <w:proofErr w:type="spellStart"/>
+      <w:r>
+        <w:t>template</w:t>
+      </w:r>
+      <w:proofErr w:type="spellEnd"/>
+      <w:r>
+        <w:t xml:space="preserve"> de Spring.</w:t>
       </w:r>
     </w:p>
     <w:p>
@@ -3040,8 +3212,37 @@
           <w:numId w:val="7"/>
         </w:numPr>
       </w:pPr>
-      <w:r>
-        <w:t>Circuit breaker: utilizaremos Hystrix de Netflix OSS.</w:t>
+      <w:proofErr w:type="spellStart"/>
+      <w:r>
+        <w:t>Circuit</w:t>
+      </w:r>
+      <w:proofErr w:type="spellEnd"/>
+      <w:r>
+        <w:t xml:space="preserve"> </w:t>
+      </w:r>
+      <w:proofErr w:type="spellStart"/>
+      <w:r>
+        <w:t>breaker</w:t>
+      </w:r>
+      <w:proofErr w:type="spellEnd"/>
+      <w:r>
+        <w:t xml:space="preserve">: utilizaremos </w:t>
+      </w:r>
+      <w:proofErr w:type="spellStart"/>
+      <w:r>
+        <w:t>Hystrix</w:t>
+      </w:r>
+      <w:proofErr w:type="spellEnd"/>
+      <w:r>
+        <w:t xml:space="preserve"> de </w:t>
+      </w:r>
+      <w:proofErr w:type="spellStart"/>
+      <w:r>
+        <w:t>Netflix</w:t>
+      </w:r>
+      <w:proofErr w:type="spellEnd"/>
+      <w:r>
+        <w:t xml:space="preserve"> OSS.</w:t>
       </w:r>
     </w:p>
     <w:p>
@@ -3053,8 +3254,21 @@
         </w:numPr>
       </w:pPr>
       <w:r>
-        <w:t>Gestión de Logs: utilizaremos Graylog</w:t>
-      </w:r>
+        <w:t xml:space="preserve">Gestión de </w:t>
+      </w:r>
+      <w:proofErr w:type="spellStart"/>
+      <w:r>
+        <w:t>Logs</w:t>
+      </w:r>
+      <w:proofErr w:type="spellEnd"/>
+      <w:r>
+        <w:t xml:space="preserve">: utilizaremos </w:t>
+      </w:r>
+      <w:proofErr w:type="spellStart"/>
+      <w:r>
+        <w:t>Graylog</w:t>
+      </w:r>
+      <w:proofErr w:type="spellEnd"/>
     </w:p>
     <w:p>
       <w:pPr>
@@ -3065,7 +3279,23 @@
         </w:numPr>
       </w:pPr>
       <w:r>
-        <w:t>Servidor perimetral: utilizaremos Zuul de Netflix OSS.</w:t>
+        <w:t xml:space="preserve">Servidor perimetral: utilizaremos </w:t>
+      </w:r>
+      <w:proofErr w:type="spellStart"/>
+      <w:r>
+        <w:t>Zuul</w:t>
+      </w:r>
+      <w:proofErr w:type="spellEnd"/>
+      <w:r>
+        <w:t xml:space="preserve"> de </w:t>
+      </w:r>
+      <w:proofErr w:type="spellStart"/>
+      <w:r>
+        <w:t>Netflix</w:t>
+      </w:r>
+      <w:proofErr w:type="spellEnd"/>
+      <w:r>
+        <w:t xml:space="preserve"> OSS.</w:t>
       </w:r>
     </w:p>
     <w:p>
@@ -3186,7 +3416,15 @@
         <w:spacing w:line="259" w:lineRule="auto"/>
       </w:pPr>
       <w:r>
-        <w:t>Se tienen de clases al usuario con todos los atributos básicos como lo son el nombre, apellido DNI, edad, etc.; este se relaciona con los eventos debido a que es capaz de interactura con ellos ya sea buscando o hasta crear un nuevo evento, de la misma manera el evento se relaciona con otras clases como lo es el lugar, ya que un evento se realizara en una ubicación en el mapa, el evento también contara con comentarios por parte de los usuarios.</w:t>
+        <w:t xml:space="preserve">Se tienen de clases al usuario con todos los atributos básicos como lo son el nombre, apellido DNI, edad, etc.; este se relaciona con los eventos debido a que es capaz de </w:t>
+      </w:r>
+      <w:proofErr w:type="spellStart"/>
+      <w:r>
+        <w:t>interactura</w:t>
+      </w:r>
+      <w:proofErr w:type="spellEnd"/>
+      <w:r>
+        <w:t xml:space="preserve"> con ellos ya sea buscando o hasta crear un nuevo evento, de la misma manera el evento se relaciona con otras clases como lo es el lugar, ya que un evento se realizara en una ubicación en el mapa, el evento también contara con comentarios por parte de los usuarios.</w:t>
       </w:r>
     </w:p>
     <w:p>
@@ -3608,8 +3846,17 @@
           <w:b/>
           <w:bCs/>
         </w:rPr>
-        <w:t>Servicio de login</w:t>
-      </w:r>
+        <w:t xml:space="preserve">Servicio de </w:t>
+      </w:r>
+      <w:proofErr w:type="spellStart"/>
+      <w:r>
+        <w:rPr>
+          <w:b/>
+          <w:bCs/>
+        </w:rPr>
+        <w:t>login</w:t>
+      </w:r>
+      <w:proofErr w:type="spellEnd"/>
       <w:r>
         <w:t>: Es el servicio que se encarga tanto de la autenticación como de la autorización de los usuarios</w:t>
       </w:r>
@@ -3893,26 +4140,18 @@
                 <w:sz w:val="22"/>
                 <w:szCs w:val="22"/>
               </w:rPr>
-              <w:t>Servicio de login</w:t>
-            </w:r>
-          </w:p>
-        </w:tc>
-        <w:tc>
-          <w:tcPr>
-            <w:tcW w:w="2268" w:type="dxa"/>
-          </w:tcPr>
-          <w:p>
-            <w:pPr>
-              <w:cnfStyle w:val="000000100000" w:firstRow="0" w:lastRow="0" w:firstColumn="0" w:lastColumn="0" w:oddVBand="0" w:evenVBand="0" w:oddHBand="1" w:evenHBand="0" w:firstRowFirstColumn="0" w:firstRowLastColumn="0" w:lastRowFirstColumn="0" w:lastRowLastColumn="0"/>
-            </w:pPr>
+              <w:t xml:space="preserve">Servicio de </w:t>
+            </w:r>
+            <w:proofErr w:type="spellStart"/>
             <w:r>
               <w:rPr>
                 <w:rFonts w:ascii="Calibri" w:eastAsia="Calibri" w:hAnsi="Calibri" w:cs="Calibri"/>
                 <w:sz w:val="22"/>
                 <w:szCs w:val="22"/>
               </w:rPr>
-              <w:t>SGE</w:t>
-            </w:r>
+              <w:t>login</w:t>
+            </w:r>
+            <w:proofErr w:type="spellEnd"/>
           </w:p>
         </w:tc>
         <w:tc>
@@ -3929,43 +4168,45 @@
                 <w:sz w:val="22"/>
                 <w:szCs w:val="22"/>
               </w:rPr>
-              <w:t>HuayroTech</w:t>
-            </w:r>
-          </w:p>
-        </w:tc>
-      </w:tr>
-      <w:tr>
-        <w:tc>
-          <w:tcPr>
-            <w:cnfStyle w:val="001000000000" w:firstRow="0" w:lastRow="0" w:firstColumn="1" w:lastColumn="0" w:oddVBand="0" w:evenVBand="0" w:oddHBand="0" w:evenHBand="0" w:firstRowFirstColumn="0" w:firstRowLastColumn="0" w:lastRowFirstColumn="0" w:lastRowLastColumn="0"/>
+              <w:t>SGE</w:t>
+            </w:r>
+          </w:p>
+        </w:tc>
+        <w:tc>
+          <w:tcPr>
             <w:tcW w:w="2268" w:type="dxa"/>
           </w:tcPr>
           <w:p>
+            <w:pPr>
+              <w:cnfStyle w:val="000000100000" w:firstRow="0" w:lastRow="0" w:firstColumn="0" w:lastColumn="0" w:oddVBand="0" w:evenVBand="0" w:oddHBand="1" w:evenHBand="0" w:firstRowFirstColumn="0" w:firstRowLastColumn="0" w:lastRowFirstColumn="0" w:lastRowLastColumn="0"/>
+            </w:pPr>
+            <w:proofErr w:type="spellStart"/>
             <w:r>
               <w:rPr>
                 <w:rFonts w:ascii="Calibri" w:eastAsia="Calibri" w:hAnsi="Calibri" w:cs="Calibri"/>
                 <w:sz w:val="22"/>
                 <w:szCs w:val="22"/>
               </w:rPr>
-              <w:t>RQI-2</w:t>
-            </w:r>
-          </w:p>
-        </w:tc>
-        <w:tc>
-          <w:tcPr>
+              <w:t>HuayroTech</w:t>
+            </w:r>
+            <w:proofErr w:type="spellEnd"/>
+          </w:p>
+        </w:tc>
+      </w:tr>
+      <w:tr>
+        <w:tc>
+          <w:tcPr>
+            <w:cnfStyle w:val="001000000000" w:firstRow="0" w:lastRow="0" w:firstColumn="1" w:lastColumn="0" w:oddVBand="0" w:evenVBand="0" w:oddHBand="0" w:evenHBand="0" w:firstRowFirstColumn="0" w:firstRowLastColumn="0" w:lastRowFirstColumn="0" w:lastRowLastColumn="0"/>
             <w:tcW w:w="2268" w:type="dxa"/>
           </w:tcPr>
           <w:p>
-            <w:pPr>
-              <w:cnfStyle w:val="000000000000" w:firstRow="0" w:lastRow="0" w:firstColumn="0" w:lastColumn="0" w:oddVBand="0" w:evenVBand="0" w:oddHBand="0" w:evenHBand="0" w:firstRowFirstColumn="0" w:firstRowLastColumn="0" w:lastRowFirstColumn="0" w:lastRowLastColumn="0"/>
-            </w:pPr>
             <w:r>
               <w:rPr>
                 <w:rFonts w:ascii="Calibri" w:eastAsia="Calibri" w:hAnsi="Calibri" w:cs="Calibri"/>
                 <w:sz w:val="22"/>
                 <w:szCs w:val="22"/>
               </w:rPr>
-              <w:t>Servicio de mapa</w:t>
+              <w:t>RQI-2</w:t>
             </w:r>
           </w:p>
         </w:tc>
@@ -3983,7 +4224,7 @@
                 <w:sz w:val="22"/>
                 <w:szCs w:val="22"/>
               </w:rPr>
-              <w:t>SGE</w:t>
+              <w:t>Servicio de mapa</w:t>
             </w:r>
           </w:p>
         </w:tc>
@@ -4001,8 +4242,28 @@
                 <w:sz w:val="22"/>
                 <w:szCs w:val="22"/>
               </w:rPr>
+              <w:t>SGE</w:t>
+            </w:r>
+          </w:p>
+        </w:tc>
+        <w:tc>
+          <w:tcPr>
+            <w:tcW w:w="2268" w:type="dxa"/>
+          </w:tcPr>
+          <w:p>
+            <w:pPr>
+              <w:cnfStyle w:val="000000000000" w:firstRow="0" w:lastRow="0" w:firstColumn="0" w:lastColumn="0" w:oddVBand="0" w:evenVBand="0" w:oddHBand="0" w:evenHBand="0" w:firstRowFirstColumn="0" w:firstRowLastColumn="0" w:lastRowFirstColumn="0" w:lastRowLastColumn="0"/>
+            </w:pPr>
+            <w:proofErr w:type="spellStart"/>
+            <w:r>
+              <w:rPr>
+                <w:rFonts w:ascii="Calibri" w:eastAsia="Calibri" w:hAnsi="Calibri" w:cs="Calibri"/>
+                <w:sz w:val="22"/>
+                <w:szCs w:val="22"/>
+              </w:rPr>
               <w:t>HuayroTech</w:t>
             </w:r>
+            <w:proofErr w:type="spellEnd"/>
           </w:p>
         </w:tc>
       </w:tr>
@@ -4070,6 +4331,7 @@
             <w:pPr>
               <w:cnfStyle w:val="000000100000" w:firstRow="0" w:lastRow="0" w:firstColumn="0" w:lastColumn="0" w:oddVBand="0" w:evenVBand="0" w:oddHBand="1" w:evenHBand="0" w:firstRowFirstColumn="0" w:firstRowLastColumn="0" w:lastRowFirstColumn="0" w:lastRowLastColumn="0"/>
             </w:pPr>
+            <w:proofErr w:type="spellStart"/>
             <w:r>
               <w:rPr>
                 <w:rFonts w:ascii="Calibri" w:eastAsia="Calibri" w:hAnsi="Calibri" w:cs="Calibri"/>
@@ -4078,6 +4340,7 @@
               </w:rPr>
               <w:t>HuayroTech</w:t>
             </w:r>
+            <w:proofErr w:type="spellEnd"/>
           </w:p>
         </w:tc>
       </w:tr>
@@ -4142,6 +4405,7 @@
             <w:pPr>
               <w:cnfStyle w:val="000000000000" w:firstRow="0" w:lastRow="0" w:firstColumn="0" w:lastColumn="0" w:oddVBand="0" w:evenVBand="0" w:oddHBand="0" w:evenHBand="0" w:firstRowFirstColumn="0" w:firstRowLastColumn="0" w:lastRowFirstColumn="0" w:lastRowLastColumn="0"/>
             </w:pPr>
+            <w:proofErr w:type="spellStart"/>
             <w:r>
               <w:rPr>
                 <w:rFonts w:ascii="Calibri" w:eastAsia="Calibri" w:hAnsi="Calibri" w:cs="Calibri"/>
@@ -4150,6 +4414,7 @@
               </w:rPr>
               <w:t>HuayroTech</w:t>
             </w:r>
+            <w:proofErr w:type="spellEnd"/>
           </w:p>
         </w:tc>
       </w:tr>
@@ -4217,6 +4482,7 @@
             <w:pPr>
               <w:cnfStyle w:val="000000100000" w:firstRow="0" w:lastRow="0" w:firstColumn="0" w:lastColumn="0" w:oddVBand="0" w:evenVBand="0" w:oddHBand="1" w:evenHBand="0" w:firstRowFirstColumn="0" w:firstRowLastColumn="0" w:lastRowFirstColumn="0" w:lastRowLastColumn="0"/>
             </w:pPr>
+            <w:proofErr w:type="spellStart"/>
             <w:r>
               <w:rPr>
                 <w:rFonts w:ascii="Calibri" w:eastAsia="Calibri" w:hAnsi="Calibri" w:cs="Calibri"/>
@@ -4225,6 +4491,7 @@
               </w:rPr>
               <w:t>HuayroTech</w:t>
             </w:r>
+            <w:proofErr w:type="spellEnd"/>
           </w:p>
         </w:tc>
       </w:tr>
@@ -4289,6 +4556,7 @@
             <w:pPr>
               <w:cnfStyle w:val="000000000000" w:firstRow="0" w:lastRow="0" w:firstColumn="0" w:lastColumn="0" w:oddVBand="0" w:evenVBand="0" w:oddHBand="0" w:evenHBand="0" w:firstRowFirstColumn="0" w:firstRowLastColumn="0" w:lastRowFirstColumn="0" w:lastRowLastColumn="0"/>
             </w:pPr>
+            <w:proofErr w:type="spellStart"/>
             <w:r>
               <w:rPr>
                 <w:rFonts w:ascii="Calibri" w:eastAsia="Calibri" w:hAnsi="Calibri" w:cs="Calibri"/>
@@ -4297,6 +4565,7 @@
               </w:rPr>
               <w:t>HuayroTech</w:t>
             </w:r>
+            <w:proofErr w:type="spellEnd"/>
           </w:p>
         </w:tc>
       </w:tr>
@@ -4364,6 +4633,7 @@
             <w:pPr>
               <w:cnfStyle w:val="000000100000" w:firstRow="0" w:lastRow="0" w:firstColumn="0" w:lastColumn="0" w:oddVBand="0" w:evenVBand="0" w:oddHBand="1" w:evenHBand="0" w:firstRowFirstColumn="0" w:firstRowLastColumn="0" w:lastRowFirstColumn="0" w:lastRowLastColumn="0"/>
             </w:pPr>
+            <w:proofErr w:type="spellStart"/>
             <w:r>
               <w:rPr>
                 <w:rFonts w:ascii="Calibri" w:eastAsia="Calibri" w:hAnsi="Calibri" w:cs="Calibri"/>
@@ -4372,6 +4642,7 @@
               </w:rPr>
               <w:t>HuayroTech</w:t>
             </w:r>
+            <w:proofErr w:type="spellEnd"/>
           </w:p>
         </w:tc>
       </w:tr>
@@ -4436,6 +4707,7 @@
             <w:pPr>
               <w:cnfStyle w:val="000000000000" w:firstRow="0" w:lastRow="0" w:firstColumn="0" w:lastColumn="0" w:oddVBand="0" w:evenVBand="0" w:oddHBand="0" w:evenHBand="0" w:firstRowFirstColumn="0" w:firstRowLastColumn="0" w:lastRowFirstColumn="0" w:lastRowLastColumn="0"/>
             </w:pPr>
+            <w:proofErr w:type="spellStart"/>
             <w:r>
               <w:rPr>
                 <w:rFonts w:ascii="Calibri" w:eastAsia="Calibri" w:hAnsi="Calibri" w:cs="Calibri"/>
@@ -4444,6 +4716,7 @@
               </w:rPr>
               <w:t>HuayroTech</w:t>
             </w:r>
+            <w:proofErr w:type="spellEnd"/>
           </w:p>
         </w:tc>
       </w:tr>
@@ -4511,6 +4784,7 @@
             <w:pPr>
               <w:cnfStyle w:val="000000100000" w:firstRow="0" w:lastRow="0" w:firstColumn="0" w:lastColumn="0" w:oddVBand="0" w:evenVBand="0" w:oddHBand="1" w:evenHBand="0" w:firstRowFirstColumn="0" w:firstRowLastColumn="0" w:lastRowFirstColumn="0" w:lastRowLastColumn="0"/>
             </w:pPr>
+            <w:proofErr w:type="spellStart"/>
             <w:r>
               <w:rPr>
                 <w:rFonts w:ascii="Calibri" w:eastAsia="Calibri" w:hAnsi="Calibri" w:cs="Calibri"/>
@@ -4519,6 +4793,7 @@
               </w:rPr>
               <w:t>HuayroTech</w:t>
             </w:r>
+            <w:proofErr w:type="spellEnd"/>
           </w:p>
         </w:tc>
       </w:tr>
@@ -4583,6 +4858,7 @@
             <w:pPr>
               <w:cnfStyle w:val="000000000000" w:firstRow="0" w:lastRow="0" w:firstColumn="0" w:lastColumn="0" w:oddVBand="0" w:evenVBand="0" w:oddHBand="0" w:evenHBand="0" w:firstRowFirstColumn="0" w:firstRowLastColumn="0" w:lastRowFirstColumn="0" w:lastRowLastColumn="0"/>
             </w:pPr>
+            <w:proofErr w:type="spellStart"/>
             <w:r>
               <w:rPr>
                 <w:rFonts w:ascii="Calibri" w:eastAsia="Calibri" w:hAnsi="Calibri" w:cs="Calibri"/>
@@ -4591,6 +4867,7 @@
               </w:rPr>
               <w:t>HuayroTech</w:t>
             </w:r>
+            <w:proofErr w:type="spellEnd"/>
           </w:p>
         </w:tc>
       </w:tr>
@@ -4985,6 +5262,7 @@
               <w:szCs w:val="20"/>
             </w:rPr>
           </w:pPr>
+          <w:proofErr w:type="spellStart"/>
           <w:r>
             <w:rPr>
               <w:rFonts w:ascii="Eras Bk BT" w:hAnsi="Eras Bk BT"/>
@@ -4994,6 +5272,7 @@
             </w:rPr>
             <w:t>HuayroTech</w:t>
           </w:r>
+          <w:proofErr w:type="spellEnd"/>
         </w:p>
       </w:tc>
     </w:tr>

</xml_diff>